<commit_message>
Tool tips - Auto suggestions - Implicit Waits
</commit_message>
<xml_diff>
--- a/notes/Notes_Selenium.docx
+++ b/notes/Notes_Selenium.docx
@@ -5994,6 +5994,893 @@
           <w:lang w:val="en-IN"/>
         </w:rPr>
       </w:pPr>
+      <w:r>
+        <w:rPr>
+          <w:b/>
+          <w:lang w:val="en-IN"/>
+        </w:rPr>
+        <w:t>Selenium Setup:</w:t>
+      </w:r>
+    </w:p>
+    <w:p>
+      <w:pPr>
+        <w:pStyle w:val="ListParagraph"/>
+        <w:numPr>
+          <w:ilvl w:val="0"/>
+          <w:numId w:val="11"/>
+        </w:numPr>
+        <w:tabs>
+          <w:tab w:val="left" w:pos="1160"/>
+        </w:tabs>
+        <w:rPr>
+          <w:b/>
+          <w:lang w:val="en-IN"/>
+        </w:rPr>
+      </w:pPr>
+      <w:proofErr w:type="spellStart"/>
+      <w:r>
+        <w:rPr>
+          <w:b/>
+          <w:lang w:val="en-IN"/>
+        </w:rPr>
+        <w:t>HelloWorld</w:t>
+      </w:r>
+      <w:proofErr w:type="spellEnd"/>
+      <w:r>
+        <w:rPr>
+          <w:b/>
+          <w:lang w:val="en-IN"/>
+        </w:rPr>
+        <w:t>- Selenium</w:t>
+      </w:r>
+    </w:p>
+    <w:p>
+      <w:pPr>
+        <w:pStyle w:val="ListParagraph"/>
+        <w:numPr>
+          <w:ilvl w:val="0"/>
+          <w:numId w:val="11"/>
+        </w:numPr>
+        <w:tabs>
+          <w:tab w:val="left" w:pos="1160"/>
+        </w:tabs>
+        <w:rPr>
+          <w:b/>
+          <w:lang w:val="en-IN"/>
+        </w:rPr>
+      </w:pPr>
+      <w:r>
+        <w:rPr>
+          <w:b/>
+          <w:lang w:val="en-IN"/>
+        </w:rPr>
+        <w:t>Handling Tool Tip in Selenium:</w:t>
+      </w:r>
+    </w:p>
+    <w:p>
+      <w:pPr>
+        <w:pStyle w:val="ListParagraph"/>
+        <w:numPr>
+          <w:ilvl w:val="0"/>
+          <w:numId w:val="10"/>
+        </w:numPr>
+        <w:tabs>
+          <w:tab w:val="left" w:pos="1160"/>
+        </w:tabs>
+        <w:rPr>
+          <w:b/>
+          <w:lang w:val="en-IN"/>
+        </w:rPr>
+      </w:pPr>
+      <w:r>
+        <w:rPr>
+          <w:b/>
+          <w:lang w:val="en-IN"/>
+        </w:rPr>
+        <w:t xml:space="preserve">Tool tip small information about the </w:t>
+      </w:r>
+      <w:proofErr w:type="spellStart"/>
+      <w:r>
+        <w:rPr>
+          <w:b/>
+          <w:lang w:val="en-IN"/>
+        </w:rPr>
+        <w:t>webElement</w:t>
+      </w:r>
+      <w:proofErr w:type="spellEnd"/>
+      <w:r>
+        <w:rPr>
+          <w:b/>
+          <w:lang w:val="en-IN"/>
+        </w:rPr>
+        <w:t>.</w:t>
+      </w:r>
+    </w:p>
+    <w:p>
+      <w:pPr>
+        <w:pStyle w:val="ListParagraph"/>
+        <w:numPr>
+          <w:ilvl w:val="0"/>
+          <w:numId w:val="10"/>
+        </w:numPr>
+        <w:tabs>
+          <w:tab w:val="left" w:pos="1160"/>
+        </w:tabs>
+        <w:rPr>
+          <w:b/>
+          <w:lang w:val="en-IN"/>
+        </w:rPr>
+      </w:pPr>
+      <w:r>
+        <w:rPr>
+          <w:b/>
+          <w:lang w:val="en-IN"/>
+        </w:rPr>
+        <w:t>alt or title property</w:t>
+      </w:r>
+    </w:p>
+    <w:p>
+      <w:pPr>
+        <w:pStyle w:val="ListParagraph"/>
+        <w:numPr>
+          <w:ilvl w:val="0"/>
+          <w:numId w:val="10"/>
+        </w:numPr>
+        <w:tabs>
+          <w:tab w:val="left" w:pos="1160"/>
+        </w:tabs>
+        <w:rPr>
+          <w:b/>
+          <w:lang w:val="en-IN"/>
+        </w:rPr>
+      </w:pPr>
+      <w:r>
+        <w:rPr>
+          <w:b/>
+          <w:noProof/>
+        </w:rPr>
+        <w:drawing>
+          <wp:inline distT="0" distB="0" distL="0" distR="0">
+            <wp:extent cx="5930900" cy="1333500"/>
+            <wp:effectExtent l="19050" t="0" r="0" b="0"/>
+            <wp:docPr id="5" name="Picture 1"/>
+            <wp:cNvGraphicFramePr>
+              <a:graphicFrameLocks xmlns:a="http://schemas.openxmlformats.org/drawingml/2006/main" noChangeAspect="1"/>
+            </wp:cNvGraphicFramePr>
+            <a:graphic xmlns:a="http://schemas.openxmlformats.org/drawingml/2006/main">
+              <a:graphicData uri="http://schemas.openxmlformats.org/drawingml/2006/picture">
+                <pic:pic xmlns:pic="http://schemas.openxmlformats.org/drawingml/2006/picture">
+                  <pic:nvPicPr>
+                    <pic:cNvPr id="0" name="Picture 1"/>
+                    <pic:cNvPicPr>
+                      <a:picLocks noChangeAspect="1" noChangeArrowheads="1"/>
+                    </pic:cNvPicPr>
+                  </pic:nvPicPr>
+                  <pic:blipFill>
+                    <a:blip r:embed="rId10"/>
+                    <a:srcRect/>
+                    <a:stretch>
+                      <a:fillRect/>
+                    </a:stretch>
+                  </pic:blipFill>
+                  <pic:spPr bwMode="auto">
+                    <a:xfrm>
+                      <a:off x="0" y="0"/>
+                      <a:ext cx="5930900" cy="1333500"/>
+                    </a:xfrm>
+                    <a:prstGeom prst="rect">
+                      <a:avLst/>
+                    </a:prstGeom>
+                    <a:noFill/>
+                    <a:ln w="9525">
+                      <a:noFill/>
+                      <a:miter lim="800000"/>
+                      <a:headEnd/>
+                      <a:tailEnd/>
+                    </a:ln>
+                  </pic:spPr>
+                </pic:pic>
+              </a:graphicData>
+            </a:graphic>
+          </wp:inline>
+        </w:drawing>
+      </w:r>
+    </w:p>
+    <w:p>
+      <w:pPr>
+        <w:pStyle w:val="ListParagraph"/>
+        <w:numPr>
+          <w:ilvl w:val="0"/>
+          <w:numId w:val="11"/>
+        </w:numPr>
+        <w:tabs>
+          <w:tab w:val="left" w:pos="1160"/>
+        </w:tabs>
+        <w:rPr>
+          <w:b/>
+          <w:lang w:val="en-IN"/>
+        </w:rPr>
+      </w:pPr>
+      <w:r>
+        <w:rPr>
+          <w:b/>
+          <w:lang w:val="en-IN"/>
+        </w:rPr>
+        <w:t>Auto Suggestions:</w:t>
+      </w:r>
+    </w:p>
+    <w:p>
+      <w:pPr>
+        <w:pStyle w:val="ListParagraph"/>
+        <w:numPr>
+          <w:ilvl w:val="1"/>
+          <w:numId w:val="11"/>
+        </w:numPr>
+        <w:tabs>
+          <w:tab w:val="left" w:pos="1160"/>
+        </w:tabs>
+        <w:rPr>
+          <w:b/>
+          <w:lang w:val="en-IN"/>
+        </w:rPr>
+      </w:pPr>
+      <w:r>
+        <w:rPr>
+          <w:b/>
+          <w:lang w:val="en-IN"/>
+        </w:rPr>
+        <w:t>Suggestions given by application based on the user search criteria</w:t>
+      </w:r>
+    </w:p>
+    <w:p>
+      <w:pPr>
+        <w:pStyle w:val="ListParagraph"/>
+        <w:numPr>
+          <w:ilvl w:val="1"/>
+          <w:numId w:val="11"/>
+        </w:numPr>
+        <w:tabs>
+          <w:tab w:val="left" w:pos="1160"/>
+        </w:tabs>
+        <w:rPr>
+          <w:b/>
+          <w:lang w:val="en-IN"/>
+        </w:rPr>
+      </w:pPr>
+    </w:p>
+    <w:p>
+      <w:pPr>
+        <w:pStyle w:val="ListParagraph"/>
+        <w:numPr>
+          <w:ilvl w:val="1"/>
+          <w:numId w:val="11"/>
+        </w:numPr>
+        <w:tabs>
+          <w:tab w:val="left" w:pos="1160"/>
+        </w:tabs>
+        <w:rPr>
+          <w:b/>
+          <w:lang w:val="en-IN"/>
+        </w:rPr>
+      </w:pPr>
+    </w:p>
+    <w:p>
+      <w:pPr>
+        <w:pStyle w:val="ListParagraph"/>
+        <w:numPr>
+          <w:ilvl w:val="1"/>
+          <w:numId w:val="11"/>
+        </w:numPr>
+        <w:tabs>
+          <w:tab w:val="left" w:pos="1160"/>
+        </w:tabs>
+        <w:rPr>
+          <w:b/>
+          <w:lang w:val="en-IN"/>
+        </w:rPr>
+      </w:pPr>
+      <w:r>
+        <w:rPr>
+          <w:noProof/>
+        </w:rPr>
+        <w:lastRenderedPageBreak/>
+        <w:drawing>
+          <wp:inline distT="0" distB="0" distL="0" distR="0">
+            <wp:extent cx="5943600" cy="3558589"/>
+            <wp:effectExtent l="19050" t="0" r="0" b="0"/>
+            <wp:docPr id="6" name="Picture 2"/>
+            <wp:cNvGraphicFramePr>
+              <a:graphicFrameLocks xmlns:a="http://schemas.openxmlformats.org/drawingml/2006/main" noChangeAspect="1"/>
+            </wp:cNvGraphicFramePr>
+            <a:graphic xmlns:a="http://schemas.openxmlformats.org/drawingml/2006/main">
+              <a:graphicData uri="http://schemas.openxmlformats.org/drawingml/2006/picture">
+                <pic:pic xmlns:pic="http://schemas.openxmlformats.org/drawingml/2006/picture">
+                  <pic:nvPicPr>
+                    <pic:cNvPr id="0" name="Picture 2"/>
+                    <pic:cNvPicPr>
+                      <a:picLocks noChangeAspect="1" noChangeArrowheads="1"/>
+                    </pic:cNvPicPr>
+                  </pic:nvPicPr>
+                  <pic:blipFill>
+                    <a:blip r:embed="rId11"/>
+                    <a:srcRect/>
+                    <a:stretch>
+                      <a:fillRect/>
+                    </a:stretch>
+                  </pic:blipFill>
+                  <pic:spPr bwMode="auto">
+                    <a:xfrm>
+                      <a:off x="0" y="0"/>
+                      <a:ext cx="5943600" cy="3558589"/>
+                    </a:xfrm>
+                    <a:prstGeom prst="rect">
+                      <a:avLst/>
+                    </a:prstGeom>
+                    <a:noFill/>
+                    <a:ln w="9525">
+                      <a:noFill/>
+                      <a:miter lim="800000"/>
+                      <a:headEnd/>
+                      <a:tailEnd/>
+                    </a:ln>
+                  </pic:spPr>
+                </pic:pic>
+              </a:graphicData>
+            </a:graphic>
+          </wp:inline>
+        </w:drawing>
+      </w:r>
+    </w:p>
+    <w:p>
+      <w:pPr>
+        <w:pStyle w:val="ListParagraph"/>
+        <w:numPr>
+          <w:ilvl w:val="1"/>
+          <w:numId w:val="11"/>
+        </w:numPr>
+        <w:tabs>
+          <w:tab w:val="left" w:pos="1160"/>
+        </w:tabs>
+        <w:rPr>
+          <w:b/>
+          <w:lang w:val="en-IN"/>
+        </w:rPr>
+      </w:pPr>
+      <w:r>
+        <w:rPr>
+          <w:b/>
+          <w:lang w:val="en-IN"/>
+        </w:rPr>
+        <w:t xml:space="preserve">we have to use </w:t>
+      </w:r>
+      <w:proofErr w:type="spellStart"/>
+      <w:r>
+        <w:rPr>
+          <w:b/>
+          <w:lang w:val="en-IN"/>
+        </w:rPr>
+        <w:t>findElements</w:t>
+      </w:r>
+      <w:proofErr w:type="spellEnd"/>
+      <w:r>
+        <w:rPr>
+          <w:b/>
+          <w:lang w:val="en-IN"/>
+        </w:rPr>
+        <w:t xml:space="preserve"> when we are playing with multiple Elements</w:t>
+      </w:r>
+    </w:p>
+    <w:p>
+      <w:pPr>
+        <w:tabs>
+          <w:tab w:val="left" w:pos="1160"/>
+        </w:tabs>
+        <w:rPr>
+          <w:b/>
+          <w:lang w:val="en-IN"/>
+        </w:rPr>
+      </w:pPr>
+    </w:p>
+    <w:p>
+      <w:pPr>
+        <w:pStyle w:val="ListParagraph"/>
+        <w:numPr>
+          <w:ilvl w:val="0"/>
+          <w:numId w:val="11"/>
+        </w:numPr>
+        <w:tabs>
+          <w:tab w:val="left" w:pos="1160"/>
+        </w:tabs>
+        <w:rPr>
+          <w:b/>
+          <w:lang w:val="en-IN"/>
+        </w:rPr>
+      </w:pPr>
+      <w:r>
+        <w:rPr>
+          <w:b/>
+          <w:lang w:val="en-IN"/>
+        </w:rPr>
+        <w:t>Synchronization issue</w:t>
+      </w:r>
+    </w:p>
+    <w:p>
+      <w:pPr>
+        <w:tabs>
+          <w:tab w:val="left" w:pos="1160"/>
+        </w:tabs>
+        <w:rPr>
+          <w:b/>
+          <w:lang w:val="en-IN"/>
+        </w:rPr>
+      </w:pPr>
+      <w:r>
+        <w:rPr>
+          <w:b/>
+          <w:noProof/>
+        </w:rPr>
+        <w:drawing>
+          <wp:inline distT="0" distB="0" distL="0" distR="0">
+            <wp:extent cx="5939790" cy="2618740"/>
+            <wp:effectExtent l="19050" t="0" r="3810" b="0"/>
+            <wp:docPr id="8" name="Picture 6"/>
+            <wp:cNvGraphicFramePr>
+              <a:graphicFrameLocks xmlns:a="http://schemas.openxmlformats.org/drawingml/2006/main" noChangeAspect="1"/>
+            </wp:cNvGraphicFramePr>
+            <a:graphic xmlns:a="http://schemas.openxmlformats.org/drawingml/2006/main">
+              <a:graphicData uri="http://schemas.openxmlformats.org/drawingml/2006/picture">
+                <pic:pic xmlns:pic="http://schemas.openxmlformats.org/drawingml/2006/picture">
+                  <pic:nvPicPr>
+                    <pic:cNvPr id="0" name="Picture 6"/>
+                    <pic:cNvPicPr>
+                      <a:picLocks noChangeAspect="1" noChangeArrowheads="1"/>
+                    </pic:cNvPicPr>
+                  </pic:nvPicPr>
+                  <pic:blipFill>
+                    <a:blip r:embed="rId12"/>
+                    <a:srcRect/>
+                    <a:stretch>
+                      <a:fillRect/>
+                    </a:stretch>
+                  </pic:blipFill>
+                  <pic:spPr bwMode="auto">
+                    <a:xfrm>
+                      <a:off x="0" y="0"/>
+                      <a:ext cx="5939790" cy="2618740"/>
+                    </a:xfrm>
+                    <a:prstGeom prst="rect">
+                      <a:avLst/>
+                    </a:prstGeom>
+                    <a:noFill/>
+                    <a:ln w="9525">
+                      <a:noFill/>
+                      <a:miter lim="800000"/>
+                      <a:headEnd/>
+                      <a:tailEnd/>
+                    </a:ln>
+                  </pic:spPr>
+                </pic:pic>
+              </a:graphicData>
+            </a:graphic>
+          </wp:inline>
+        </w:drawing>
+      </w:r>
+    </w:p>
+    <w:p>
+      <w:pPr>
+        <w:tabs>
+          <w:tab w:val="left" w:pos="1160"/>
+        </w:tabs>
+        <w:ind w:left="360"/>
+        <w:rPr>
+          <w:rFonts w:ascii="Bookman Old Style" w:hAnsi="Bookman Old Style"/>
+          <w:lang w:val="en-IN"/>
+        </w:rPr>
+      </w:pPr>
+      <w:r>
+        <w:rPr>
+          <w:rFonts w:ascii="Bookman Old Style" w:hAnsi="Bookman Old Style"/>
+          <w:lang w:val="en-IN"/>
+        </w:rPr>
+        <w:t xml:space="preserve">Usually Tool Execution speed is much faster than the Application execution speed. </w:t>
+      </w:r>
+      <w:proofErr w:type="gramStart"/>
+      <w:r>
+        <w:rPr>
+          <w:rFonts w:ascii="Bookman Old Style" w:hAnsi="Bookman Old Style"/>
+          <w:lang w:val="en-IN"/>
+        </w:rPr>
+        <w:t>because</w:t>
+      </w:r>
+      <w:proofErr w:type="gramEnd"/>
+      <w:r>
+        <w:rPr>
+          <w:rFonts w:ascii="Bookman Old Style" w:hAnsi="Bookman Old Style"/>
+          <w:lang w:val="en-IN"/>
+        </w:rPr>
+        <w:t xml:space="preserve"> of which some tests may fail.</w:t>
+      </w:r>
+    </w:p>
+    <w:p>
+      <w:pPr>
+        <w:tabs>
+          <w:tab w:val="left" w:pos="1160"/>
+        </w:tabs>
+        <w:ind w:left="360"/>
+        <w:rPr>
+          <w:rFonts w:ascii="Bookman Old Style" w:hAnsi="Bookman Old Style"/>
+          <w:lang w:val="en-IN"/>
+        </w:rPr>
+      </w:pPr>
+      <w:r>
+        <w:rPr>
+          <w:rFonts w:ascii="Bookman Old Style" w:hAnsi="Bookman Old Style"/>
+          <w:lang w:val="en-IN"/>
+        </w:rPr>
+        <w:t>We have to reduce the tool execution speed.</w:t>
+      </w:r>
+    </w:p>
+    <w:p>
+      <w:pPr>
+        <w:pStyle w:val="ListParagraph"/>
+        <w:numPr>
+          <w:ilvl w:val="1"/>
+          <w:numId w:val="11"/>
+        </w:numPr>
+        <w:tabs>
+          <w:tab w:val="left" w:pos="1160"/>
+        </w:tabs>
+        <w:rPr>
+          <w:rFonts w:ascii="Bookman Old Style" w:hAnsi="Bookman Old Style"/>
+          <w:b/>
+          <w:color w:val="FF0000"/>
+          <w:lang w:val="en-IN"/>
+        </w:rPr>
+      </w:pPr>
+      <w:r>
+        <w:rPr>
+          <w:rFonts w:ascii="Bookman Old Style" w:hAnsi="Bookman Old Style"/>
+          <w:b/>
+          <w:color w:val="FF0000"/>
+          <w:lang w:val="en-IN"/>
+        </w:rPr>
+        <w:lastRenderedPageBreak/>
+        <w:t>Static Waits</w:t>
+      </w:r>
+    </w:p>
+    <w:p>
+      <w:pPr>
+        <w:pStyle w:val="ListParagraph"/>
+        <w:numPr>
+          <w:ilvl w:val="2"/>
+          <w:numId w:val="11"/>
+        </w:numPr>
+        <w:tabs>
+          <w:tab w:val="left" w:pos="1160"/>
+        </w:tabs>
+        <w:rPr>
+          <w:rFonts w:ascii="Bookman Old Style" w:hAnsi="Bookman Old Style"/>
+          <w:b/>
+          <w:color w:val="FF0000"/>
+          <w:lang w:val="en-IN"/>
+        </w:rPr>
+      </w:pPr>
+      <w:proofErr w:type="spellStart"/>
+      <w:r>
+        <w:rPr>
+          <w:rFonts w:ascii="Bookman Old Style" w:hAnsi="Bookman Old Style"/>
+          <w:color w:val="FF0000"/>
+          <w:lang w:val="en-IN"/>
+        </w:rPr>
+        <w:t>Thread.sleep</w:t>
+      </w:r>
+      <w:proofErr w:type="spellEnd"/>
+      <w:r>
+        <w:rPr>
+          <w:rFonts w:ascii="Bookman Old Style" w:hAnsi="Bookman Old Style"/>
+          <w:color w:val="FF0000"/>
+          <w:lang w:val="en-IN"/>
+        </w:rPr>
+        <w:t>(ms)</w:t>
+      </w:r>
+    </w:p>
+    <w:p>
+      <w:pPr>
+        <w:pStyle w:val="ListParagraph"/>
+        <w:numPr>
+          <w:ilvl w:val="2"/>
+          <w:numId w:val="11"/>
+        </w:numPr>
+        <w:tabs>
+          <w:tab w:val="left" w:pos="1160"/>
+        </w:tabs>
+        <w:rPr>
+          <w:rFonts w:ascii="Bookman Old Style" w:hAnsi="Bookman Old Style"/>
+          <w:b/>
+          <w:color w:val="FF0000"/>
+          <w:lang w:val="en-IN"/>
+        </w:rPr>
+      </w:pPr>
+      <w:r>
+        <w:rPr>
+          <w:rFonts w:ascii="Bookman Old Style" w:hAnsi="Bookman Old Style"/>
+          <w:color w:val="FF0000"/>
+          <w:lang w:val="en-IN"/>
+        </w:rPr>
+        <w:t>NEVER USE STATIC WAITS!!!</w:t>
+      </w:r>
+    </w:p>
+    <w:p>
+      <w:pPr>
+        <w:pStyle w:val="ListParagraph"/>
+        <w:numPr>
+          <w:ilvl w:val="1"/>
+          <w:numId w:val="11"/>
+        </w:numPr>
+        <w:tabs>
+          <w:tab w:val="left" w:pos="1160"/>
+        </w:tabs>
+        <w:rPr>
+          <w:rFonts w:ascii="Bookman Old Style" w:hAnsi="Bookman Old Style"/>
+          <w:b/>
+          <w:lang w:val="en-IN"/>
+        </w:rPr>
+      </w:pPr>
+      <w:r>
+        <w:rPr>
+          <w:rFonts w:ascii="Bookman Old Style" w:hAnsi="Bookman Old Style"/>
+          <w:b/>
+          <w:lang w:val="en-IN"/>
+        </w:rPr>
+        <w:t>Dynamic Waits</w:t>
+      </w:r>
+    </w:p>
+    <w:p>
+      <w:pPr>
+        <w:pStyle w:val="ListParagraph"/>
+        <w:numPr>
+          <w:ilvl w:val="2"/>
+          <w:numId w:val="11"/>
+        </w:numPr>
+        <w:tabs>
+          <w:tab w:val="left" w:pos="1160"/>
+        </w:tabs>
+        <w:rPr>
+          <w:rFonts w:ascii="Bookman Old Style" w:hAnsi="Bookman Old Style"/>
+          <w:b/>
+          <w:lang w:val="en-IN"/>
+        </w:rPr>
+      </w:pPr>
+      <w:r>
+        <w:rPr>
+          <w:rFonts w:ascii="Bookman Old Style" w:hAnsi="Bookman Old Style"/>
+          <w:b/>
+          <w:lang w:val="en-IN"/>
+        </w:rPr>
+        <w:t>Implicit wait</w:t>
+      </w:r>
+    </w:p>
+    <w:p>
+      <w:pPr>
+        <w:pStyle w:val="ListParagraph"/>
+        <w:numPr>
+          <w:ilvl w:val="3"/>
+          <w:numId w:val="11"/>
+        </w:numPr>
+        <w:tabs>
+          <w:tab w:val="left" w:pos="1160"/>
+        </w:tabs>
+        <w:rPr>
+          <w:rFonts w:ascii="Bookman Old Style" w:hAnsi="Bookman Old Style"/>
+          <w:b/>
+          <w:lang w:val="en-IN"/>
+        </w:rPr>
+      </w:pPr>
+      <w:r>
+        <w:rPr>
+          <w:rFonts w:ascii="Bookman Old Style" w:hAnsi="Bookman Old Style"/>
+          <w:lang w:val="en-IN"/>
+        </w:rPr>
+        <w:t>Changing the default wait time of a driver Object.</w:t>
+      </w:r>
+    </w:p>
+    <w:p>
+      <w:pPr>
+        <w:pStyle w:val="ListParagraph"/>
+        <w:numPr>
+          <w:ilvl w:val="3"/>
+          <w:numId w:val="11"/>
+        </w:numPr>
+        <w:tabs>
+          <w:tab w:val="left" w:pos="1160"/>
+        </w:tabs>
+        <w:rPr>
+          <w:rFonts w:ascii="Bookman Old Style" w:hAnsi="Bookman Old Style"/>
+          <w:b/>
+          <w:lang w:val="en-IN"/>
+        </w:rPr>
+      </w:pPr>
+      <w:r>
+        <w:rPr>
+          <w:rFonts w:ascii="Bookman Old Style" w:hAnsi="Bookman Old Style"/>
+          <w:lang w:val="en-IN"/>
+        </w:rPr>
+        <w:t>As soon as you create a Object we have to change the default time of d</w:t>
+      </w:r>
+      <w:r>
+        <w:rPr>
+          <w:rFonts w:ascii="Bookman Old Style" w:hAnsi="Bookman Old Style"/>
+          <w:lang w:val="en-IN"/>
+        </w:rPr>
+        <w:t>river</w:t>
+      </w:r>
+    </w:p>
+    <w:p>
+      <w:pPr>
+        <w:pStyle w:val="ListParagraph"/>
+        <w:tabs>
+          <w:tab w:val="left" w:pos="1160"/>
+        </w:tabs>
+        <w:ind w:left="1728"/>
+        <w:rPr>
+          <w:rFonts w:ascii="Bookman Old Style" w:hAnsi="Bookman Old Style"/>
+          <w:b/>
+          <w:lang w:val="en-IN"/>
+        </w:rPr>
+      </w:pPr>
+      <w:r>
+        <w:rPr>
+          <w:rFonts w:ascii="Bookman Old Style" w:hAnsi="Bookman Old Style"/>
+          <w:b/>
+          <w:noProof/>
+        </w:rPr>
+        <w:drawing>
+          <wp:inline distT="0" distB="0" distL="0" distR="0">
+            <wp:extent cx="5943600" cy="2311400"/>
+            <wp:effectExtent l="19050" t="0" r="0" b="0"/>
+            <wp:docPr id="7" name="Picture 5"/>
+            <wp:cNvGraphicFramePr>
+              <a:graphicFrameLocks xmlns:a="http://schemas.openxmlformats.org/drawingml/2006/main" noChangeAspect="1"/>
+            </wp:cNvGraphicFramePr>
+            <a:graphic xmlns:a="http://schemas.openxmlformats.org/drawingml/2006/main">
+              <a:graphicData uri="http://schemas.openxmlformats.org/drawingml/2006/picture">
+                <pic:pic xmlns:pic="http://schemas.openxmlformats.org/drawingml/2006/picture">
+                  <pic:nvPicPr>
+                    <pic:cNvPr id="0" name="Picture 5"/>
+                    <pic:cNvPicPr>
+                      <a:picLocks noChangeAspect="1" noChangeArrowheads="1"/>
+                    </pic:cNvPicPr>
+                  </pic:nvPicPr>
+                  <pic:blipFill>
+                    <a:blip r:embed="rId13"/>
+                    <a:srcRect/>
+                    <a:stretch>
+                      <a:fillRect/>
+                    </a:stretch>
+                  </pic:blipFill>
+                  <pic:spPr bwMode="auto">
+                    <a:xfrm>
+                      <a:off x="0" y="0"/>
+                      <a:ext cx="5943600" cy="2311400"/>
+                    </a:xfrm>
+                    <a:prstGeom prst="rect">
+                      <a:avLst/>
+                    </a:prstGeom>
+                    <a:noFill/>
+                    <a:ln w="9525">
+                      <a:noFill/>
+                      <a:miter lim="800000"/>
+                      <a:headEnd/>
+                      <a:tailEnd/>
+                    </a:ln>
+                  </pic:spPr>
+                </pic:pic>
+              </a:graphicData>
+            </a:graphic>
+          </wp:inline>
+        </w:drawing>
+      </w:r>
+    </w:p>
+    <w:p>
+      <w:pPr>
+        <w:pStyle w:val="ListParagraph"/>
+        <w:numPr>
+          <w:ilvl w:val="2"/>
+          <w:numId w:val="11"/>
+        </w:numPr>
+        <w:tabs>
+          <w:tab w:val="left" w:pos="1160"/>
+        </w:tabs>
+        <w:rPr>
+          <w:rFonts w:ascii="Bookman Old Style" w:hAnsi="Bookman Old Style"/>
+          <w:b/>
+          <w:lang w:val="en-IN"/>
+        </w:rPr>
+      </w:pPr>
+      <w:r>
+        <w:rPr>
+          <w:rFonts w:ascii="Bookman Old Style" w:hAnsi="Bookman Old Style"/>
+          <w:b/>
+          <w:lang w:val="en-IN"/>
+        </w:rPr>
+        <w:t>Explicit Wait</w:t>
+      </w:r>
+    </w:p>
+    <w:p>
+      <w:pPr>
+        <w:pStyle w:val="ListParagraph"/>
+        <w:numPr>
+          <w:ilvl w:val="3"/>
+          <w:numId w:val="11"/>
+        </w:numPr>
+        <w:tabs>
+          <w:tab w:val="left" w:pos="1160"/>
+        </w:tabs>
+        <w:rPr>
+          <w:rFonts w:ascii="Bookman Old Style" w:hAnsi="Bookman Old Style"/>
+          <w:b/>
+          <w:lang w:val="en-IN"/>
+        </w:rPr>
+      </w:pPr>
+      <w:proofErr w:type="spellStart"/>
+      <w:r>
+        <w:rPr>
+          <w:rFonts w:ascii="Bookman Old Style" w:hAnsi="Bookman Old Style"/>
+          <w:b/>
+          <w:lang w:val="en-IN"/>
+        </w:rPr>
+        <w:t>WebDriverWait</w:t>
+      </w:r>
+      <w:proofErr w:type="spellEnd"/>
+    </w:p>
+    <w:p>
+      <w:pPr>
+        <w:pStyle w:val="ListParagraph"/>
+        <w:numPr>
+          <w:ilvl w:val="3"/>
+          <w:numId w:val="11"/>
+        </w:numPr>
+        <w:tabs>
+          <w:tab w:val="left" w:pos="1160"/>
+        </w:tabs>
+        <w:rPr>
+          <w:rFonts w:ascii="Bookman Old Style" w:hAnsi="Bookman Old Style"/>
+          <w:b/>
+          <w:lang w:val="en-IN"/>
+        </w:rPr>
+      </w:pPr>
+      <w:proofErr w:type="spellStart"/>
+      <w:r>
+        <w:rPr>
+          <w:rFonts w:ascii="Bookman Old Style" w:hAnsi="Bookman Old Style"/>
+          <w:b/>
+          <w:lang w:val="en-IN"/>
+        </w:rPr>
+        <w:t>FluentWait</w:t>
+      </w:r>
+      <w:proofErr w:type="spellEnd"/>
+    </w:p>
+    <w:p>
+      <w:pPr>
+        <w:tabs>
+          <w:tab w:val="left" w:pos="1160"/>
+        </w:tabs>
+        <w:rPr>
+          <w:b/>
+          <w:lang w:val="en-IN"/>
+        </w:rPr>
+      </w:pPr>
+    </w:p>
+    <w:p>
+      <w:pPr>
+        <w:tabs>
+          <w:tab w:val="left" w:pos="1160"/>
+        </w:tabs>
+        <w:rPr>
+          <w:b/>
+          <w:lang w:val="en-IN"/>
+        </w:rPr>
+      </w:pPr>
     </w:p>
     <w:p>
       <w:pPr>
@@ -6249,6 +7136,98 @@
     </w:lvl>
   </w:abstractNum>
   <w:abstractNum w:abstractNumId="1">
+    <w:nsid w:val="10CA4E20"/>
+    <w:multiLevelType w:val="multilevel"/>
+    <w:tmpl w:val="0409001F"/>
+    <w:lvl w:ilvl="0">
+      <w:start w:val="1"/>
+      <w:numFmt w:val="decimal"/>
+      <w:lvlText w:val="%1."/>
+      <w:lvlJc w:val="left"/>
+      <w:pPr>
+        <w:ind w:left="360" w:hanging="360"/>
+      </w:pPr>
+      <w:rPr>
+        <w:rFonts w:hint="default"/>
+      </w:rPr>
+    </w:lvl>
+    <w:lvl w:ilvl="1">
+      <w:start w:val="1"/>
+      <w:numFmt w:val="decimal"/>
+      <w:lvlText w:val="%1.%2."/>
+      <w:lvlJc w:val="left"/>
+      <w:pPr>
+        <w:ind w:left="792" w:hanging="432"/>
+      </w:pPr>
+      <w:rPr>
+        <w:rFonts w:hint="default"/>
+      </w:rPr>
+    </w:lvl>
+    <w:lvl w:ilvl="2">
+      <w:start w:val="1"/>
+      <w:numFmt w:val="decimal"/>
+      <w:lvlText w:val="%1.%2.%3."/>
+      <w:lvlJc w:val="left"/>
+      <w:pPr>
+        <w:ind w:left="1224" w:hanging="504"/>
+      </w:pPr>
+    </w:lvl>
+    <w:lvl w:ilvl="3">
+      <w:start w:val="1"/>
+      <w:numFmt w:val="decimal"/>
+      <w:lvlText w:val="%1.%2.%3.%4."/>
+      <w:lvlJc w:val="left"/>
+      <w:pPr>
+        <w:ind w:left="1728" w:hanging="648"/>
+      </w:pPr>
+    </w:lvl>
+    <w:lvl w:ilvl="4">
+      <w:start w:val="1"/>
+      <w:numFmt w:val="decimal"/>
+      <w:lvlText w:val="%1.%2.%3.%4.%5."/>
+      <w:lvlJc w:val="left"/>
+      <w:pPr>
+        <w:ind w:left="2232" w:hanging="792"/>
+      </w:pPr>
+    </w:lvl>
+    <w:lvl w:ilvl="5">
+      <w:start w:val="1"/>
+      <w:numFmt w:val="decimal"/>
+      <w:lvlText w:val="%1.%2.%3.%4.%5.%6."/>
+      <w:lvlJc w:val="left"/>
+      <w:pPr>
+        <w:ind w:left="2736" w:hanging="936"/>
+      </w:pPr>
+    </w:lvl>
+    <w:lvl w:ilvl="6">
+      <w:start w:val="1"/>
+      <w:numFmt w:val="decimal"/>
+      <w:lvlText w:val="%1.%2.%3.%4.%5.%6.%7."/>
+      <w:lvlJc w:val="left"/>
+      <w:pPr>
+        <w:ind w:left="3240" w:hanging="1080"/>
+      </w:pPr>
+    </w:lvl>
+    <w:lvl w:ilvl="7">
+      <w:start w:val="1"/>
+      <w:numFmt w:val="decimal"/>
+      <w:lvlText w:val="%1.%2.%3.%4.%5.%6.%7.%8."/>
+      <w:lvlJc w:val="left"/>
+      <w:pPr>
+        <w:ind w:left="3744" w:hanging="1224"/>
+      </w:pPr>
+    </w:lvl>
+    <w:lvl w:ilvl="8">
+      <w:start w:val="1"/>
+      <w:numFmt w:val="decimal"/>
+      <w:lvlText w:val="%1.%2.%3.%4.%5.%6.%7.%8.%9."/>
+      <w:lvlJc w:val="left"/>
+      <w:pPr>
+        <w:ind w:left="4320" w:hanging="1440"/>
+      </w:pPr>
+    </w:lvl>
+  </w:abstractNum>
+  <w:abstractNum w:abstractNumId="2">
     <w:nsid w:val="1B3C1254"/>
     <w:multiLevelType w:val="hybridMultilevel"/>
     <w:tmpl w:val="5AC83422"/>
@@ -6337,7 +7316,7 @@
       </w:pPr>
     </w:lvl>
   </w:abstractNum>
-  <w:abstractNum w:abstractNumId="2">
+  <w:abstractNum w:abstractNumId="3">
     <w:nsid w:val="1E5F4A07"/>
     <w:multiLevelType w:val="hybridMultilevel"/>
     <w:tmpl w:val="637AB534"/>
@@ -6426,7 +7405,7 @@
       </w:pPr>
     </w:lvl>
   </w:abstractNum>
-  <w:abstractNum w:abstractNumId="3">
+  <w:abstractNum w:abstractNumId="4">
     <w:nsid w:val="270A5634"/>
     <w:multiLevelType w:val="hybridMultilevel"/>
     <w:tmpl w:val="620A85BC"/>
@@ -6515,7 +7494,7 @@
       </w:pPr>
     </w:lvl>
   </w:abstractNum>
-  <w:abstractNum w:abstractNumId="4">
+  <w:abstractNum w:abstractNumId="5">
     <w:nsid w:val="35CB7204"/>
     <w:multiLevelType w:val="hybridMultilevel"/>
     <w:tmpl w:val="46C6B054"/>
@@ -6629,7 +7608,7 @@
       </w:rPr>
     </w:lvl>
   </w:abstractNum>
-  <w:abstractNum w:abstractNumId="5">
+  <w:abstractNum w:abstractNumId="6">
     <w:nsid w:val="37E504AD"/>
     <w:multiLevelType w:val="hybridMultilevel"/>
     <w:tmpl w:val="D032A852"/>
@@ -6718,7 +7697,7 @@
       </w:pPr>
     </w:lvl>
   </w:abstractNum>
-  <w:abstractNum w:abstractNumId="6">
+  <w:abstractNum w:abstractNumId="7">
     <w:nsid w:val="3B4A5616"/>
     <w:multiLevelType w:val="hybridMultilevel"/>
     <w:tmpl w:val="DD746780"/>
@@ -6807,7 +7786,7 @@
       </w:pPr>
     </w:lvl>
   </w:abstractNum>
-  <w:abstractNum w:abstractNumId="7">
+  <w:abstractNum w:abstractNumId="8">
     <w:nsid w:val="6D3C5766"/>
     <w:multiLevelType w:val="hybridMultilevel"/>
     <w:tmpl w:val="4ACCEFAA"/>
@@ -6896,7 +7875,120 @@
       </w:pPr>
     </w:lvl>
   </w:abstractNum>
-  <w:abstractNum w:abstractNumId="8">
+  <w:abstractNum w:abstractNumId="9">
+    <w:nsid w:val="6E615069"/>
+    <w:multiLevelType w:val="hybridMultilevel"/>
+    <w:tmpl w:val="3B3CB60A"/>
+    <w:lvl w:ilvl="0" w:tplc="04090001">
+      <w:start w:val="1"/>
+      <w:numFmt w:val="bullet"/>
+      <w:lvlText w:val=""/>
+      <w:lvlJc w:val="left"/>
+      <w:pPr>
+        <w:ind w:left="1080" w:hanging="360"/>
+      </w:pPr>
+      <w:rPr>
+        <w:rFonts w:ascii="Symbol" w:hAnsi="Symbol" w:hint="default"/>
+      </w:rPr>
+    </w:lvl>
+    <w:lvl w:ilvl="1" w:tplc="04090003" w:tentative="1">
+      <w:start w:val="1"/>
+      <w:numFmt w:val="bullet"/>
+      <w:lvlText w:val="o"/>
+      <w:lvlJc w:val="left"/>
+      <w:pPr>
+        <w:ind w:left="1800" w:hanging="360"/>
+      </w:pPr>
+      <w:rPr>
+        <w:rFonts w:ascii="Courier New" w:hAnsi="Courier New" w:cs="Courier New" w:hint="default"/>
+      </w:rPr>
+    </w:lvl>
+    <w:lvl w:ilvl="2" w:tplc="04090005" w:tentative="1">
+      <w:start w:val="1"/>
+      <w:numFmt w:val="bullet"/>
+      <w:lvlText w:val=""/>
+      <w:lvlJc w:val="left"/>
+      <w:pPr>
+        <w:ind w:left="2520" w:hanging="360"/>
+      </w:pPr>
+      <w:rPr>
+        <w:rFonts w:ascii="Wingdings" w:hAnsi="Wingdings" w:hint="default"/>
+      </w:rPr>
+    </w:lvl>
+    <w:lvl w:ilvl="3" w:tplc="04090001" w:tentative="1">
+      <w:start w:val="1"/>
+      <w:numFmt w:val="bullet"/>
+      <w:lvlText w:val=""/>
+      <w:lvlJc w:val="left"/>
+      <w:pPr>
+        <w:ind w:left="3240" w:hanging="360"/>
+      </w:pPr>
+      <w:rPr>
+        <w:rFonts w:ascii="Symbol" w:hAnsi="Symbol" w:hint="default"/>
+      </w:rPr>
+    </w:lvl>
+    <w:lvl w:ilvl="4" w:tplc="04090003" w:tentative="1">
+      <w:start w:val="1"/>
+      <w:numFmt w:val="bullet"/>
+      <w:lvlText w:val="o"/>
+      <w:lvlJc w:val="left"/>
+      <w:pPr>
+        <w:ind w:left="3960" w:hanging="360"/>
+      </w:pPr>
+      <w:rPr>
+        <w:rFonts w:ascii="Courier New" w:hAnsi="Courier New" w:cs="Courier New" w:hint="default"/>
+      </w:rPr>
+    </w:lvl>
+    <w:lvl w:ilvl="5" w:tplc="04090005" w:tentative="1">
+      <w:start w:val="1"/>
+      <w:numFmt w:val="bullet"/>
+      <w:lvlText w:val=""/>
+      <w:lvlJc w:val="left"/>
+      <w:pPr>
+        <w:ind w:left="4680" w:hanging="360"/>
+      </w:pPr>
+      <w:rPr>
+        <w:rFonts w:ascii="Wingdings" w:hAnsi="Wingdings" w:hint="default"/>
+      </w:rPr>
+    </w:lvl>
+    <w:lvl w:ilvl="6" w:tplc="04090001" w:tentative="1">
+      <w:start w:val="1"/>
+      <w:numFmt w:val="bullet"/>
+      <w:lvlText w:val=""/>
+      <w:lvlJc w:val="left"/>
+      <w:pPr>
+        <w:ind w:left="5400" w:hanging="360"/>
+      </w:pPr>
+      <w:rPr>
+        <w:rFonts w:ascii="Symbol" w:hAnsi="Symbol" w:hint="default"/>
+      </w:rPr>
+    </w:lvl>
+    <w:lvl w:ilvl="7" w:tplc="04090003" w:tentative="1">
+      <w:start w:val="1"/>
+      <w:numFmt w:val="bullet"/>
+      <w:lvlText w:val="o"/>
+      <w:lvlJc w:val="left"/>
+      <w:pPr>
+        <w:ind w:left="6120" w:hanging="360"/>
+      </w:pPr>
+      <w:rPr>
+        <w:rFonts w:ascii="Courier New" w:hAnsi="Courier New" w:cs="Courier New" w:hint="default"/>
+      </w:rPr>
+    </w:lvl>
+    <w:lvl w:ilvl="8" w:tplc="04090005" w:tentative="1">
+      <w:start w:val="1"/>
+      <w:numFmt w:val="bullet"/>
+      <w:lvlText w:val=""/>
+      <w:lvlJc w:val="left"/>
+      <w:pPr>
+        <w:ind w:left="6840" w:hanging="360"/>
+      </w:pPr>
+      <w:rPr>
+        <w:rFonts w:ascii="Wingdings" w:hAnsi="Wingdings" w:hint="default"/>
+      </w:rPr>
+    </w:lvl>
+  </w:abstractNum>
+  <w:abstractNum w:abstractNumId="10">
     <w:nsid w:val="7D1E3924"/>
     <w:multiLevelType w:val="hybridMultilevel"/>
     <w:tmpl w:val="999EA844"/>
@@ -7010,31 +8102,37 @@
     </w:lvl>
   </w:abstractNum>
   <w:num w:numId="1">
+    <w:abstractNumId w:val="4"/>
+  </w:num>
+  <w:num w:numId="2">
+    <w:abstractNumId w:val="2"/>
+  </w:num>
+  <w:num w:numId="3">
+    <w:abstractNumId w:val="7"/>
+  </w:num>
+  <w:num w:numId="4">
+    <w:abstractNumId w:val="10"/>
+  </w:num>
+  <w:num w:numId="5">
     <w:abstractNumId w:val="3"/>
   </w:num>
-  <w:num w:numId="2">
-    <w:abstractNumId w:val="1"/>
-  </w:num>
-  <w:num w:numId="3">
-    <w:abstractNumId w:val="6"/>
-  </w:num>
-  <w:num w:numId="4">
-    <w:abstractNumId w:val="8"/>
-  </w:num>
-  <w:num w:numId="5">
-    <w:abstractNumId w:val="2"/>
-  </w:num>
   <w:num w:numId="6">
-    <w:abstractNumId w:val="4"/>
+    <w:abstractNumId w:val="5"/>
   </w:num>
   <w:num w:numId="7">
-    <w:abstractNumId w:val="7"/>
+    <w:abstractNumId w:val="8"/>
   </w:num>
   <w:num w:numId="8">
     <w:abstractNumId w:val="0"/>
   </w:num>
   <w:num w:numId="9">
-    <w:abstractNumId w:val="5"/>
+    <w:abstractNumId w:val="6"/>
+  </w:num>
+  <w:num w:numId="10">
+    <w:abstractNumId w:val="9"/>
+  </w:num>
+  <w:num w:numId="11">
+    <w:abstractNumId w:val="1"/>
   </w:num>
 </w:numbering>
 </file>

</xml_diff>

<commit_message>
switchTo and mulit browser
</commit_message>
<xml_diff>
--- a/notes/Notes_Selenium.docx
+++ b/notes/Notes_Selenium.docx
@@ -7087,26 +7087,377 @@
     </w:p>
     <w:p>
       <w:pPr>
-        <w:tabs>
-          <w:tab w:val="left" w:pos="1160"/>
-        </w:tabs>
-        <w:rPr>
-          <w:rFonts w:ascii="Bookman Old Style" w:hAnsi="Bookman Old Style"/>
-          <w:b/>
-          <w:lang w:val="en-IN"/>
-        </w:rPr>
-      </w:pPr>
-    </w:p>
-    <w:p>
-      <w:pPr>
-        <w:tabs>
-          <w:tab w:val="left" w:pos="1160"/>
-        </w:tabs>
-        <w:rPr>
-          <w:b/>
-          <w:lang w:val="en-IN"/>
-        </w:rPr>
-      </w:pPr>
+        <w:pStyle w:val="ListParagraph"/>
+        <w:numPr>
+          <w:ilvl w:val="0"/>
+          <w:numId w:val="20"/>
+        </w:numPr>
+        <w:tabs>
+          <w:tab w:val="left" w:pos="1160"/>
+        </w:tabs>
+        <w:rPr>
+          <w:rFonts w:ascii="Bookman Old Style" w:hAnsi="Bookman Old Style"/>
+          <w:b/>
+          <w:lang w:val="en-IN"/>
+        </w:rPr>
+      </w:pPr>
+      <w:r>
+        <w:rPr>
+          <w:rFonts w:ascii="Bookman Old Style" w:hAnsi="Bookman Old Style"/>
+          <w:b/>
+          <w:lang w:val="en-IN"/>
+        </w:rPr>
+        <w:t>Alerts / Confirmation popup – Due to java script</w:t>
+      </w:r>
+    </w:p>
+    <w:p>
+      <w:pPr>
+        <w:tabs>
+          <w:tab w:val="left" w:pos="1160"/>
+        </w:tabs>
+        <w:ind w:left="360"/>
+        <w:rPr>
+          <w:rFonts w:ascii="Bookman Old Style" w:hAnsi="Bookman Old Style"/>
+          <w:b/>
+          <w:lang w:val="en-IN"/>
+        </w:rPr>
+      </w:pPr>
+      <w:r>
+        <w:rPr>
+          <w:noProof/>
+        </w:rPr>
+        <w:lastRenderedPageBreak/>
+        <w:drawing>
+          <wp:inline distT="0" distB="0" distL="0" distR="0">
+            <wp:extent cx="5943600" cy="2438400"/>
+            <wp:effectExtent l="19050" t="0" r="0" b="0"/>
+            <wp:docPr id="11" name="Picture 1"/>
+            <wp:cNvGraphicFramePr>
+              <a:graphicFrameLocks xmlns:a="http://schemas.openxmlformats.org/drawingml/2006/main" noChangeAspect="1"/>
+            </wp:cNvGraphicFramePr>
+            <a:graphic xmlns:a="http://schemas.openxmlformats.org/drawingml/2006/main">
+              <a:graphicData uri="http://schemas.openxmlformats.org/drawingml/2006/picture">
+                <pic:pic xmlns:pic="http://schemas.openxmlformats.org/drawingml/2006/picture">
+                  <pic:nvPicPr>
+                    <pic:cNvPr id="0" name="Picture 1"/>
+                    <pic:cNvPicPr>
+                      <a:picLocks noChangeAspect="1" noChangeArrowheads="1"/>
+                    </pic:cNvPicPr>
+                  </pic:nvPicPr>
+                  <pic:blipFill>
+                    <a:blip r:embed="rId19"/>
+                    <a:srcRect/>
+                    <a:stretch>
+                      <a:fillRect/>
+                    </a:stretch>
+                  </pic:blipFill>
+                  <pic:spPr bwMode="auto">
+                    <a:xfrm>
+                      <a:off x="0" y="0"/>
+                      <a:ext cx="5943600" cy="2438400"/>
+                    </a:xfrm>
+                    <a:prstGeom prst="rect">
+                      <a:avLst/>
+                    </a:prstGeom>
+                    <a:noFill/>
+                    <a:ln w="9525">
+                      <a:noFill/>
+                      <a:miter lim="800000"/>
+                      <a:headEnd/>
+                      <a:tailEnd/>
+                    </a:ln>
+                  </pic:spPr>
+                </pic:pic>
+              </a:graphicData>
+            </a:graphic>
+          </wp:inline>
+        </w:drawing>
+      </w:r>
+    </w:p>
+    <w:p>
+      <w:pPr>
+        <w:pStyle w:val="ListParagraph"/>
+        <w:numPr>
+          <w:ilvl w:val="0"/>
+          <w:numId w:val="20"/>
+        </w:numPr>
+        <w:tabs>
+          <w:tab w:val="left" w:pos="1160"/>
+        </w:tabs>
+        <w:rPr>
+          <w:rFonts w:ascii="Bookman Old Style" w:hAnsi="Bookman Old Style"/>
+          <w:b/>
+          <w:lang w:val="en-IN"/>
+        </w:rPr>
+      </w:pPr>
+      <w:r>
+        <w:rPr>
+          <w:rFonts w:ascii="Bookman Old Style" w:hAnsi="Bookman Old Style"/>
+          <w:b/>
+          <w:lang w:val="en-IN"/>
+        </w:rPr>
+        <w:t>Whenever there is a child Browser opened by the Application .</w:t>
+      </w:r>
+    </w:p>
+    <w:p>
+      <w:pPr>
+        <w:tabs>
+          <w:tab w:val="left" w:pos="1160"/>
+        </w:tabs>
+        <w:ind w:left="360"/>
+        <w:rPr>
+          <w:rFonts w:ascii="Bookman Old Style" w:hAnsi="Bookman Old Style"/>
+          <w:b/>
+          <w:lang w:val="en-IN"/>
+        </w:rPr>
+      </w:pPr>
+      <w:r>
+        <w:rPr>
+          <w:noProof/>
+        </w:rPr>
+        <w:drawing>
+          <wp:inline distT="0" distB="0" distL="0" distR="0">
+            <wp:extent cx="5937250" cy="3136900"/>
+            <wp:effectExtent l="19050" t="0" r="6350" b="0"/>
+            <wp:docPr id="12" name="Picture 2"/>
+            <wp:cNvGraphicFramePr>
+              <a:graphicFrameLocks xmlns:a="http://schemas.openxmlformats.org/drawingml/2006/main" noChangeAspect="1"/>
+            </wp:cNvGraphicFramePr>
+            <a:graphic xmlns:a="http://schemas.openxmlformats.org/drawingml/2006/main">
+              <a:graphicData uri="http://schemas.openxmlformats.org/drawingml/2006/picture">
+                <pic:pic xmlns:pic="http://schemas.openxmlformats.org/drawingml/2006/picture">
+                  <pic:nvPicPr>
+                    <pic:cNvPr id="0" name="Picture 2"/>
+                    <pic:cNvPicPr>
+                      <a:picLocks noChangeAspect="1" noChangeArrowheads="1"/>
+                    </pic:cNvPicPr>
+                  </pic:nvPicPr>
+                  <pic:blipFill>
+                    <a:blip r:embed="rId20"/>
+                    <a:srcRect/>
+                    <a:stretch>
+                      <a:fillRect/>
+                    </a:stretch>
+                  </pic:blipFill>
+                  <pic:spPr bwMode="auto">
+                    <a:xfrm>
+                      <a:off x="0" y="0"/>
+                      <a:ext cx="5937250" cy="3136900"/>
+                    </a:xfrm>
+                    <a:prstGeom prst="rect">
+                      <a:avLst/>
+                    </a:prstGeom>
+                    <a:noFill/>
+                    <a:ln w="9525">
+                      <a:noFill/>
+                      <a:miter lim="800000"/>
+                      <a:headEnd/>
+                      <a:tailEnd/>
+                    </a:ln>
+                  </pic:spPr>
+                </pic:pic>
+              </a:graphicData>
+            </a:graphic>
+          </wp:inline>
+        </w:drawing>
+      </w:r>
+    </w:p>
+    <w:p>
+      <w:pPr>
+        <w:pStyle w:val="ListParagraph"/>
+        <w:numPr>
+          <w:ilvl w:val="0"/>
+          <w:numId w:val="20"/>
+        </w:numPr>
+        <w:tabs>
+          <w:tab w:val="left" w:pos="1160"/>
+        </w:tabs>
+        <w:rPr>
+          <w:rFonts w:ascii="Bookman Old Style" w:hAnsi="Bookman Old Style"/>
+          <w:b/>
+          <w:lang w:val="en-IN"/>
+        </w:rPr>
+      </w:pPr>
+      <w:r>
+        <w:rPr>
+          <w:rFonts w:ascii="Bookman Old Style" w:hAnsi="Bookman Old Style"/>
+          <w:b/>
+          <w:lang w:val="en-IN"/>
+        </w:rPr>
+        <w:t>Whenever there is a frame in the HTML File we have to go with switchto</w:t>
+      </w:r>
+    </w:p>
+    <w:p>
+      <w:pPr>
+        <w:pStyle w:val="ListParagraph"/>
+        <w:numPr>
+          <w:ilvl w:val="1"/>
+          <w:numId w:val="20"/>
+        </w:numPr>
+        <w:tabs>
+          <w:tab w:val="left" w:pos="1160"/>
+        </w:tabs>
+        <w:rPr>
+          <w:rFonts w:ascii="Bookman Old Style" w:hAnsi="Bookman Old Style"/>
+          <w:b/>
+          <w:lang w:val="en-IN"/>
+        </w:rPr>
+      </w:pPr>
+      <w:r>
+        <w:rPr>
+          <w:rFonts w:ascii="Bookman Old Style" w:hAnsi="Bookman Old Style"/>
+          <w:b/>
+          <w:lang w:val="en-IN"/>
+        </w:rPr>
+        <w:t>By index</w:t>
+      </w:r>
+    </w:p>
+    <w:p>
+      <w:pPr>
+        <w:pStyle w:val="ListParagraph"/>
+        <w:numPr>
+          <w:ilvl w:val="1"/>
+          <w:numId w:val="20"/>
+        </w:numPr>
+        <w:tabs>
+          <w:tab w:val="left" w:pos="1160"/>
+        </w:tabs>
+        <w:rPr>
+          <w:rFonts w:ascii="Bookman Old Style" w:hAnsi="Bookman Old Style"/>
+          <w:b/>
+          <w:lang w:val="en-IN"/>
+        </w:rPr>
+      </w:pPr>
+      <w:r>
+        <w:rPr>
+          <w:rFonts w:ascii="Bookman Old Style" w:hAnsi="Bookman Old Style"/>
+          <w:b/>
+          <w:lang w:val="en-IN"/>
+        </w:rPr>
+        <w:t>By Name</w:t>
+      </w:r>
+    </w:p>
+    <w:p>
+      <w:pPr>
+        <w:pStyle w:val="ListParagraph"/>
+        <w:numPr>
+          <w:ilvl w:val="1"/>
+          <w:numId w:val="20"/>
+        </w:numPr>
+        <w:tabs>
+          <w:tab w:val="left" w:pos="1160"/>
+        </w:tabs>
+        <w:rPr>
+          <w:rFonts w:ascii="Bookman Old Style" w:hAnsi="Bookman Old Style"/>
+          <w:b/>
+          <w:lang w:val="en-IN"/>
+        </w:rPr>
+      </w:pPr>
+      <w:r>
+        <w:rPr>
+          <w:rFonts w:ascii="Bookman Old Style" w:hAnsi="Bookman Old Style"/>
+          <w:b/>
+          <w:lang w:val="en-IN"/>
+        </w:rPr>
+        <w:t>By WebElement</w:t>
+      </w:r>
+    </w:p>
+    <w:p>
+      <w:pPr>
+        <w:tabs>
+          <w:tab w:val="left" w:pos="1160"/>
+        </w:tabs>
+        <w:rPr>
+          <w:rFonts w:ascii="Bookman Old Style" w:hAnsi="Bookman Old Style"/>
+          <w:b/>
+          <w:lang w:val="en-IN"/>
+        </w:rPr>
+      </w:pPr>
+      <w:r>
+        <w:rPr>
+          <w:rFonts w:ascii="Bookman Old Style" w:hAnsi="Bookman Old Style"/>
+          <w:b/>
+          <w:noProof/>
+        </w:rPr>
+        <w:lastRenderedPageBreak/>
+        <w:drawing>
+          <wp:inline distT="0" distB="0" distL="0" distR="0">
+            <wp:extent cx="5937250" cy="2400300"/>
+            <wp:effectExtent l="19050" t="0" r="6350" b="0"/>
+            <wp:docPr id="13" name="Picture 3"/>
+            <wp:cNvGraphicFramePr>
+              <a:graphicFrameLocks xmlns:a="http://schemas.openxmlformats.org/drawingml/2006/main" noChangeAspect="1"/>
+            </wp:cNvGraphicFramePr>
+            <a:graphic xmlns:a="http://schemas.openxmlformats.org/drawingml/2006/main">
+              <a:graphicData uri="http://schemas.openxmlformats.org/drawingml/2006/picture">
+                <pic:pic xmlns:pic="http://schemas.openxmlformats.org/drawingml/2006/picture">
+                  <pic:nvPicPr>
+                    <pic:cNvPr id="0" name="Picture 3"/>
+                    <pic:cNvPicPr>
+                      <a:picLocks noChangeAspect="1" noChangeArrowheads="1"/>
+                    </pic:cNvPicPr>
+                  </pic:nvPicPr>
+                  <pic:blipFill>
+                    <a:blip r:embed="rId21"/>
+                    <a:srcRect/>
+                    <a:stretch>
+                      <a:fillRect/>
+                    </a:stretch>
+                  </pic:blipFill>
+                  <pic:spPr bwMode="auto">
+                    <a:xfrm>
+                      <a:off x="0" y="0"/>
+                      <a:ext cx="5937250" cy="2400300"/>
+                    </a:xfrm>
+                    <a:prstGeom prst="rect">
+                      <a:avLst/>
+                    </a:prstGeom>
+                    <a:noFill/>
+                    <a:ln w="9525">
+                      <a:noFill/>
+                      <a:miter lim="800000"/>
+                      <a:headEnd/>
+                      <a:tailEnd/>
+                    </a:ln>
+                  </pic:spPr>
+                </pic:pic>
+              </a:graphicData>
+            </a:graphic>
+          </wp:inline>
+        </w:drawing>
+      </w:r>
+    </w:p>
+    <w:p>
+      <w:pPr>
+        <w:tabs>
+          <w:tab w:val="left" w:pos="1160"/>
+        </w:tabs>
+        <w:rPr>
+          <w:b/>
+          <w:lang w:val="en-IN"/>
+        </w:rPr>
+      </w:pPr>
+    </w:p>
+    <w:p>
+      <w:pPr>
+        <w:pBdr>
+          <w:bottom w:val="single" w:sz="6" w:space="1" w:color="auto"/>
+        </w:pBdr>
+        <w:tabs>
+          <w:tab w:val="left" w:pos="1160"/>
+        </w:tabs>
+        <w:rPr>
+          <w:b/>
+          <w:lang w:val="en-IN"/>
+        </w:rPr>
+      </w:pPr>
+      <w:r>
+        <w:rPr>
+          <w:b/>
+          <w:lang w:val="en-IN"/>
+        </w:rPr>
+        <w:t>Data driven Testing in Selenium</w:t>
+      </w:r>
     </w:p>
     <w:p>
       <w:pPr>
@@ -7261,7 +7612,7 @@
       </w:pPr>
     </w:p>
     <w:sectPr>
-      <w:headerReference w:type="default" r:id="rId19"/>
+      <w:headerReference w:type="default" r:id="rId22"/>
       <w:pgSz w:w="12240" w:h="15840"/>
       <w:pgMar w:top="1440" w:right="1440" w:bottom="1440" w:left="1440" w:header="708" w:footer="708" w:gutter="0"/>
       <w:cols w:space="708"/>
@@ -8860,6 +9211,95 @@
     </w:lvl>
   </w:abstractNum>
   <w:abstractNum w:abstractNumId="16">
+    <w:nsid w:val="783C6AB9"/>
+    <w:multiLevelType w:val="hybridMultilevel"/>
+    <w:tmpl w:val="C200EFD6"/>
+    <w:lvl w:ilvl="0" w:tplc="0409000F">
+      <w:start w:val="1"/>
+      <w:numFmt w:val="decimal"/>
+      <w:lvlText w:val="%1."/>
+      <w:lvlJc w:val="left"/>
+      <w:pPr>
+        <w:ind w:left="720" w:hanging="360"/>
+      </w:pPr>
+      <w:rPr>
+        <w:rFonts w:hint="default"/>
+      </w:rPr>
+    </w:lvl>
+    <w:lvl w:ilvl="1" w:tplc="04090019">
+      <w:start w:val="1"/>
+      <w:numFmt w:val="lowerLetter"/>
+      <w:lvlText w:val="%2."/>
+      <w:lvlJc w:val="left"/>
+      <w:pPr>
+        <w:ind w:left="1440" w:hanging="360"/>
+      </w:pPr>
+    </w:lvl>
+    <w:lvl w:ilvl="2" w:tplc="0409001B" w:tentative="1">
+      <w:start w:val="1"/>
+      <w:numFmt w:val="lowerRoman"/>
+      <w:lvlText w:val="%3."/>
+      <w:lvlJc w:val="right"/>
+      <w:pPr>
+        <w:ind w:left="2160" w:hanging="180"/>
+      </w:pPr>
+    </w:lvl>
+    <w:lvl w:ilvl="3" w:tplc="0409000F" w:tentative="1">
+      <w:start w:val="1"/>
+      <w:numFmt w:val="decimal"/>
+      <w:lvlText w:val="%4."/>
+      <w:lvlJc w:val="left"/>
+      <w:pPr>
+        <w:ind w:left="2880" w:hanging="360"/>
+      </w:pPr>
+    </w:lvl>
+    <w:lvl w:ilvl="4" w:tplc="04090019" w:tentative="1">
+      <w:start w:val="1"/>
+      <w:numFmt w:val="lowerLetter"/>
+      <w:lvlText w:val="%5."/>
+      <w:lvlJc w:val="left"/>
+      <w:pPr>
+        <w:ind w:left="3600" w:hanging="360"/>
+      </w:pPr>
+    </w:lvl>
+    <w:lvl w:ilvl="5" w:tplc="0409001B" w:tentative="1">
+      <w:start w:val="1"/>
+      <w:numFmt w:val="lowerRoman"/>
+      <w:lvlText w:val="%6."/>
+      <w:lvlJc w:val="right"/>
+      <w:pPr>
+        <w:ind w:left="4320" w:hanging="180"/>
+      </w:pPr>
+    </w:lvl>
+    <w:lvl w:ilvl="6" w:tplc="0409000F" w:tentative="1">
+      <w:start w:val="1"/>
+      <w:numFmt w:val="decimal"/>
+      <w:lvlText w:val="%7."/>
+      <w:lvlJc w:val="left"/>
+      <w:pPr>
+        <w:ind w:left="5040" w:hanging="360"/>
+      </w:pPr>
+    </w:lvl>
+    <w:lvl w:ilvl="7" w:tplc="04090019" w:tentative="1">
+      <w:start w:val="1"/>
+      <w:numFmt w:val="lowerLetter"/>
+      <w:lvlText w:val="%8."/>
+      <w:lvlJc w:val="left"/>
+      <w:pPr>
+        <w:ind w:left="5760" w:hanging="360"/>
+      </w:pPr>
+    </w:lvl>
+    <w:lvl w:ilvl="8" w:tplc="0409001B" w:tentative="1">
+      <w:start w:val="1"/>
+      <w:numFmt w:val="lowerRoman"/>
+      <w:lvlText w:val="%9."/>
+      <w:lvlJc w:val="right"/>
+      <w:pPr>
+        <w:ind w:left="6480" w:hanging="180"/>
+      </w:pPr>
+    </w:lvl>
+  </w:abstractNum>
+  <w:abstractNum w:abstractNumId="17">
     <w:nsid w:val="7ABD6EA4"/>
     <w:multiLevelType w:val="hybridMultilevel"/>
     <w:tmpl w:val="C6F646BC"/>
@@ -8948,7 +9388,7 @@
       </w:pPr>
     </w:lvl>
   </w:abstractNum>
-  <w:abstractNum w:abstractNumId="17">
+  <w:abstractNum w:abstractNumId="18">
     <w:nsid w:val="7AC073D0"/>
     <w:multiLevelType w:val="hybridMultilevel"/>
     <w:tmpl w:val="F0E044A6"/>
@@ -9037,7 +9477,7 @@
       </w:pPr>
     </w:lvl>
   </w:abstractNum>
-  <w:abstractNum w:abstractNumId="18">
+  <w:abstractNum w:abstractNumId="19">
     <w:nsid w:val="7D1E3924"/>
     <w:multiLevelType w:val="hybridMultilevel"/>
     <w:tmpl w:val="999EA844"/>
@@ -9160,7 +9600,7 @@
     <w:abstractNumId w:val="10"/>
   </w:num>
   <w:num w:numId="4">
-    <w:abstractNumId w:val="18"/>
+    <w:abstractNumId w:val="19"/>
   </w:num>
   <w:num w:numId="5">
     <w:abstractNumId w:val="6"/>
@@ -9196,16 +9636,19 @@
     <w:abstractNumId w:val="12"/>
   </w:num>
   <w:num w:numId="16">
-    <w:abstractNumId w:val="16"/>
+    <w:abstractNumId w:val="17"/>
   </w:num>
   <w:num w:numId="17">
-    <w:abstractNumId w:val="17"/>
+    <w:abstractNumId w:val="18"/>
   </w:num>
   <w:num w:numId="18">
     <w:abstractNumId w:val="0"/>
   </w:num>
   <w:num w:numId="19">
     <w:abstractNumId w:val="13"/>
+  </w:num>
+  <w:num w:numId="20">
+    <w:abstractNumId w:val="16"/>
   </w:num>
 </w:numbering>
 </file>

</xml_diff>